<commit_message>
4 lab is ready
</commit_message>
<xml_diff>
--- a/AI3_Report.docx
+++ b/AI3_Report.docx
@@ -674,7 +674,17 @@
           <w:szCs w:val="28"/>
           <w:lang w:val="uk-UA"/>
         </w:rPr>
-        <w:t>Розробити алгоритм вирішення старовинного логічного завдання: "У бочці 12 л квасу. Як за допомогою 5-й 7-літровихбанок поділити квас на дві рівні частини по 6 літрів? "</w:t>
+        <w:t>Розробити алгоритм вирішення старовинного логічного завдання: "У бочці 12 л квасу. Як за допомогою 5-й 7-літровихбан</w:t>
+      </w:r>
+      <w:bookmarkStart w:id="0" w:name="_GoBack"/>
+      <w:bookmarkEnd w:id="0"/>
+      <w:r>
+        <w:rPr>
+          <w:sz w:val="28"/>
+          <w:szCs w:val="28"/>
+          <w:lang w:val="uk-UA"/>
+        </w:rPr>
+        <w:t>ок поділити квас на дві рівні частини по 6 літрів? "</w:t>
       </w:r>
     </w:p>
     <w:p>
@@ -736,112 +746,210 @@
           <w:lang w:val="uk-UA"/>
         </w:rPr>
       </w:pPr>
-      <w:hyperlink r:id="rId5" w:history="1">
-        <w:r>
-          <w:rPr>
-            <w:rStyle w:val="a6"/>
-          </w:rPr>
-          <w:t>https</w:t>
-        </w:r>
-        <w:r>
-          <w:rPr>
-            <w:rStyle w:val="a6"/>
-            <w:lang w:val="uk-UA"/>
-          </w:rPr>
-          <w:t>://</w:t>
-        </w:r>
-        <w:r>
-          <w:rPr>
-            <w:rStyle w:val="a6"/>
-          </w:rPr>
-          <w:t>github</w:t>
-        </w:r>
-        <w:r>
-          <w:rPr>
-            <w:rStyle w:val="a6"/>
-            <w:lang w:val="uk-UA"/>
-          </w:rPr>
-          <w:t>.</w:t>
-        </w:r>
-        <w:r>
-          <w:rPr>
-            <w:rStyle w:val="a6"/>
-          </w:rPr>
-          <w:t>com</w:t>
-        </w:r>
-        <w:r>
-          <w:rPr>
-            <w:rStyle w:val="a6"/>
-            <w:lang w:val="uk-UA"/>
-          </w:rPr>
-          <w:t>/</w:t>
-        </w:r>
-        <w:r>
-          <w:rPr>
-            <w:rStyle w:val="a6"/>
-          </w:rPr>
-          <w:t>oleksandravozniuk</w:t>
-        </w:r>
-        <w:r>
-          <w:rPr>
-            <w:rStyle w:val="a6"/>
-            <w:lang w:val="uk-UA"/>
-          </w:rPr>
-          <w:t>/</w:t>
-        </w:r>
-        <w:r>
-          <w:rPr>
-            <w:rStyle w:val="a6"/>
-          </w:rPr>
-          <w:t>ArtificialIntelligence</w:t>
-        </w:r>
-        <w:r>
-          <w:rPr>
-            <w:rStyle w:val="a6"/>
-            <w:lang w:val="uk-UA"/>
-          </w:rPr>
-          <w:t>/</w:t>
-        </w:r>
-        <w:r>
-          <w:rPr>
-            <w:rStyle w:val="a6"/>
-          </w:rPr>
-          <w:t>tree</w:t>
-        </w:r>
-        <w:r>
-          <w:rPr>
-            <w:rStyle w:val="a6"/>
-            <w:lang w:val="uk-UA"/>
-          </w:rPr>
-          <w:t>/</w:t>
-        </w:r>
-        <w:r>
-          <w:rPr>
-            <w:rStyle w:val="a6"/>
-          </w:rPr>
-          <w:t>master</w:t>
-        </w:r>
-        <w:r>
-          <w:rPr>
-            <w:rStyle w:val="a6"/>
-            <w:lang w:val="uk-UA"/>
-          </w:rPr>
-          <w:t>/</w:t>
-        </w:r>
-        <w:r>
-          <w:rPr>
-            <w:rStyle w:val="a6"/>
-          </w:rPr>
-          <w:t>AI</w:t>
-        </w:r>
-        <w:r>
-          <w:rPr>
-            <w:rStyle w:val="a6"/>
-            <w:lang w:val="uk-UA"/>
-          </w:rPr>
-          <w:t>3</w:t>
-        </w:r>
-      </w:hyperlink>
+      <w:r>
+        <w:fldChar w:fldCharType="begin"/>
+      </w:r>
+      <w:r>
+        <w:rPr>
+          <w:lang w:val="uk-UA"/>
+        </w:rPr>
+        <w:instrText xml:space="preserve"> </w:instrText>
+      </w:r>
+      <w:r>
+        <w:instrText>HYPERLINK</w:instrText>
+      </w:r>
+      <w:r>
+        <w:rPr>
+          <w:lang w:val="uk-UA"/>
+        </w:rPr>
+        <w:instrText xml:space="preserve"> "</w:instrText>
+      </w:r>
+      <w:r>
+        <w:instrText>https</w:instrText>
+      </w:r>
+      <w:r>
+        <w:rPr>
+          <w:lang w:val="uk-UA"/>
+        </w:rPr>
+        <w:instrText>://</w:instrText>
+      </w:r>
+      <w:r>
+        <w:instrText>github</w:instrText>
+      </w:r>
+      <w:r>
+        <w:rPr>
+          <w:lang w:val="uk-UA"/>
+        </w:rPr>
+        <w:instrText>.</w:instrText>
+      </w:r>
+      <w:r>
+        <w:instrText>com</w:instrText>
+      </w:r>
+      <w:r>
+        <w:rPr>
+          <w:lang w:val="uk-UA"/>
+        </w:rPr>
+        <w:instrText>/</w:instrText>
+      </w:r>
+      <w:r>
+        <w:instrText>oleksandravozniuk</w:instrText>
+      </w:r>
+      <w:r>
+        <w:rPr>
+          <w:lang w:val="uk-UA"/>
+        </w:rPr>
+        <w:instrText>/</w:instrText>
+      </w:r>
+      <w:r>
+        <w:instrText>ArtificialIntelligence</w:instrText>
+      </w:r>
+      <w:r>
+        <w:rPr>
+          <w:lang w:val="uk-UA"/>
+        </w:rPr>
+        <w:instrText>/</w:instrText>
+      </w:r>
+      <w:r>
+        <w:instrText>tree</w:instrText>
+      </w:r>
+      <w:r>
+        <w:rPr>
+          <w:lang w:val="uk-UA"/>
+        </w:rPr>
+        <w:instrText>/</w:instrText>
+      </w:r>
+      <w:r>
+        <w:instrText>master</w:instrText>
+      </w:r>
+      <w:r>
+        <w:rPr>
+          <w:lang w:val="uk-UA"/>
+        </w:rPr>
+        <w:instrText>/</w:instrText>
+      </w:r>
+      <w:r>
+        <w:instrText>AI</w:instrText>
+      </w:r>
+      <w:r>
+        <w:rPr>
+          <w:lang w:val="uk-UA"/>
+        </w:rPr>
+        <w:instrText xml:space="preserve">3" </w:instrText>
+      </w:r>
+      <w:r>
+        <w:fldChar w:fldCharType="separate"/>
+      </w:r>
+      <w:r>
+        <w:rPr>
+          <w:rStyle w:val="a6"/>
+        </w:rPr>
+        <w:t>https</w:t>
+      </w:r>
+      <w:r>
+        <w:rPr>
+          <w:rStyle w:val="a6"/>
+          <w:lang w:val="uk-UA"/>
+        </w:rPr>
+        <w:t>://</w:t>
+      </w:r>
+      <w:r>
+        <w:rPr>
+          <w:rStyle w:val="a6"/>
+        </w:rPr>
+        <w:t>github</w:t>
+      </w:r>
+      <w:r>
+        <w:rPr>
+          <w:rStyle w:val="a6"/>
+          <w:lang w:val="uk-UA"/>
+        </w:rPr>
+        <w:t>.</w:t>
+      </w:r>
+      <w:r>
+        <w:rPr>
+          <w:rStyle w:val="a6"/>
+        </w:rPr>
+        <w:t>com</w:t>
+      </w:r>
+      <w:r>
+        <w:rPr>
+          <w:rStyle w:val="a6"/>
+          <w:lang w:val="uk-UA"/>
+        </w:rPr>
+        <w:t>/</w:t>
+      </w:r>
+      <w:r>
+        <w:rPr>
+          <w:rStyle w:val="a6"/>
+        </w:rPr>
+        <w:t>oleksandravozniuk</w:t>
+      </w:r>
+      <w:r>
+        <w:rPr>
+          <w:rStyle w:val="a6"/>
+          <w:lang w:val="uk-UA"/>
+        </w:rPr>
+        <w:t>/</w:t>
+      </w:r>
+      <w:r>
+        <w:rPr>
+          <w:rStyle w:val="a6"/>
+        </w:rPr>
+        <w:t>ArtificialIntelligence</w:t>
+      </w:r>
+      <w:r>
+        <w:rPr>
+          <w:rStyle w:val="a6"/>
+          <w:lang w:val="uk-UA"/>
+        </w:rPr>
+        <w:t>/</w:t>
+      </w:r>
+      <w:r>
+        <w:rPr>
+          <w:rStyle w:val="a6"/>
+        </w:rPr>
+        <w:t>tree</w:t>
+      </w:r>
+      <w:r>
+        <w:rPr>
+          <w:rStyle w:val="a6"/>
+          <w:lang w:val="uk-UA"/>
+        </w:rPr>
+        <w:t>/</w:t>
+      </w:r>
+      <w:r>
+        <w:rPr>
+          <w:rStyle w:val="a6"/>
+        </w:rPr>
+        <w:t>master</w:t>
+      </w:r>
+      <w:r>
+        <w:rPr>
+          <w:rStyle w:val="a6"/>
+          <w:lang w:val="uk-UA"/>
+        </w:rPr>
+        <w:t>/</w:t>
+      </w:r>
+      <w:r>
+        <w:rPr>
+          <w:rStyle w:val="a6"/>
+        </w:rPr>
+        <w:t>AI</w:t>
+      </w:r>
+      <w:r>
+        <w:rPr>
+          <w:rStyle w:val="a6"/>
+          <w:lang w:val="uk-UA"/>
+        </w:rPr>
+        <w:t>3</w:t>
+      </w:r>
+      <w:r>
+        <w:rPr>
+          <w:rStyle w:val="a6"/>
+          <w:lang w:val="uk-UA"/>
+        </w:rPr>
+        <w:fldChar w:fldCharType="end"/>
+      </w:r>
     </w:p>
     <w:p>
       <w:pPr>
@@ -907,7 +1015,7 @@
                     <pic:cNvPicPr/>
                   </pic:nvPicPr>
                   <pic:blipFill>
-                    <a:blip r:embed="rId6"/>
+                    <a:blip r:embed="rId5"/>
                     <a:stretch>
                       <a:fillRect/>
                     </a:stretch>
@@ -1644,18 +1752,8 @@
           <w:szCs w:val="28"/>
           <w:lang w:val="uk-UA"/>
         </w:rPr>
-        <w:t xml:space="preserve">, то даний алгоритм знаходить глобальний оптимум. Якщо ж ставити обмеження, що евристична функція </w:t>
-      </w:r>
-      <w:proofErr w:type="spellStart"/>
-      <w:r>
-        <w:rPr>
-          <w:sz w:val="28"/>
-          <w:szCs w:val="28"/>
-          <w:lang w:val="uk-UA"/>
-        </w:rPr>
-        <w:t>обов</w:t>
-      </w:r>
-      <w:proofErr w:type="spellEnd"/>
+        <w:t>, то даний алгоритм знаходить глобальний оптимум. Якщо ж ставити обмеження, що евристична функція обов</w:t>
+      </w:r>
       <w:r>
         <w:rPr>
           <w:sz w:val="28"/>
@@ -1664,26 +1762,14 @@
         </w:rPr>
         <w:t>’</w:t>
       </w:r>
-      <w:proofErr w:type="spellStart"/>
-      <w:r>
-        <w:rPr>
-          <w:sz w:val="28"/>
-          <w:szCs w:val="28"/>
-          <w:lang w:val="uk-UA"/>
-        </w:rPr>
-        <w:t>язково</w:t>
-      </w:r>
-      <w:proofErr w:type="spellEnd"/>
-      <w:r>
-        <w:rPr>
-          <w:sz w:val="28"/>
-          <w:szCs w:val="28"/>
-          <w:lang w:val="uk-UA"/>
-        </w:rPr>
-        <w:t xml:space="preserve"> повинна поліпшуватись, то алгоритм знаходить локальний оптимум, так як, щоб знайти глобальний, на якомусь кроці потрібно погіршити евристичну функцію.</w:t>
-      </w:r>
-      <w:bookmarkStart w:id="0" w:name="_GoBack"/>
-      <w:bookmarkEnd w:id="0"/>
+      <w:r>
+        <w:rPr>
+          <w:sz w:val="28"/>
+          <w:szCs w:val="28"/>
+          <w:lang w:val="uk-UA"/>
+        </w:rPr>
+        <w:t>язково повинна поліпшуватись, то алгоритм знаходить локальний оптимум, так як, щоб знайти глобальний, на якомусь кроці потрібно погіршити евристичну функцію.</w:t>
+      </w:r>
     </w:p>
     <w:sectPr>
       <w:pgSz w:w="11906" w:h="16838"/>

</xml_diff>